<commit_message>
completed first release report
</commit_message>
<xml_diff>
--- a/SEGroup15/First Release Report.docx
+++ b/SEGroup15/First Release Report.docx
@@ -129,7 +129,25 @@
           <w:sz w:val="24"/>
           <w:szCs w:val="24"/>
         </w:rPr>
-        <w:t xml:space="preserve">e spent about 35 hours </w:t>
+        <w:t xml:space="preserve">e spent about 35 </w:t>
+      </w:r>
+      <w:proofErr w:type="gramStart"/>
+      <w:r>
+        <w:rPr>
+          <w:rFonts w:ascii="Times New Roman" w:hAnsi="Times New Roman" w:cs="Times New Roman"/>
+          <w:sz w:val="24"/>
+          <w:szCs w:val="24"/>
+        </w:rPr>
+        <w:t>hours</w:t>
+      </w:r>
+      <w:proofErr w:type="gramEnd"/>
+      <w:r>
+        <w:rPr>
+          <w:rFonts w:ascii="Times New Roman" w:hAnsi="Times New Roman" w:cs="Times New Roman"/>
+          <w:sz w:val="24"/>
+          <w:szCs w:val="24"/>
+        </w:rPr>
+        <w:t xml:space="preserve"> </w:t>
       </w:r>
       <w:r>
         <w:rPr>
@@ -422,7 +440,25 @@
           <w:sz w:val="24"/>
           <w:szCs w:val="24"/>
         </w:rPr>
-        <w:t>d on the php, the other on the JavaScript.  Then the pairs swapped assignments.  We went from there.</w:t>
+        <w:t xml:space="preserve">d on the </w:t>
+      </w:r>
+      <w:proofErr w:type="spellStart"/>
+      <w:r>
+        <w:rPr>
+          <w:rFonts w:ascii="Times New Roman" w:hAnsi="Times New Roman" w:cs="Times New Roman"/>
+          <w:sz w:val="24"/>
+          <w:szCs w:val="24"/>
+        </w:rPr>
+        <w:t>php</w:t>
+      </w:r>
+      <w:proofErr w:type="spellEnd"/>
+      <w:r>
+        <w:rPr>
+          <w:rFonts w:ascii="Times New Roman" w:hAnsi="Times New Roman" w:cs="Times New Roman"/>
+          <w:sz w:val="24"/>
+          <w:szCs w:val="24"/>
+        </w:rPr>
+        <w:t>, the other on the JavaScript.  Then the pairs swapped assignments.  We went from there.</w:t>
       </w:r>
     </w:p>
     <w:p>
@@ -534,8 +570,6 @@
         </w:rPr>
         <w:t>our group did not work past 10 PM each day of work.  And we did not exceed 8 hours of work per each workday.</w:t>
       </w:r>
-      <w:bookmarkStart w:id="0" w:name="_GoBack"/>
-      <w:bookmarkEnd w:id="0"/>
     </w:p>
     <w:p>
       <w:pPr>
@@ -610,6 +644,91 @@
         </w:rPr>
         <w:t xml:space="preserve">  The input is the players answer choice.  The expected output is the alert box indicating right/wrong.</w:t>
       </w:r>
+    </w:p>
+    <w:p>
+      <w:pPr>
+        <w:pStyle w:val="ListParagraph"/>
+        <w:rPr>
+          <w:rFonts w:ascii="Times New Roman" w:hAnsi="Times New Roman" w:cs="Times New Roman"/>
+          <w:sz w:val="24"/>
+          <w:szCs w:val="24"/>
+        </w:rPr>
+      </w:pPr>
+      <w:r>
+        <w:rPr>
+          <w:rFonts w:ascii="Times New Roman" w:hAnsi="Times New Roman" w:cs="Times New Roman"/>
+          <w:sz w:val="24"/>
+          <w:szCs w:val="24"/>
+        </w:rPr>
+        <w:t>The user-subm</w:t>
+      </w:r>
+      <w:r>
+        <w:rPr>
+          <w:rFonts w:ascii="Times New Roman" w:hAnsi="Times New Roman" w:cs="Times New Roman"/>
+          <w:sz w:val="24"/>
+          <w:szCs w:val="24"/>
+        </w:rPr>
+        <w:t>itted questions were tested for whether or not they could be stored correctly in the database and then generated for the player to answer during single-player mode.</w:t>
+      </w:r>
+      <w:r>
+        <w:rPr>
+          <w:rFonts w:ascii="Times New Roman" w:hAnsi="Times New Roman" w:cs="Times New Roman"/>
+          <w:sz w:val="24"/>
+          <w:szCs w:val="24"/>
+        </w:rPr>
+        <w:t xml:space="preserve">  The inputs are</w:t>
+      </w:r>
+      <w:r>
+        <w:rPr>
+          <w:rFonts w:ascii="Times New Roman" w:hAnsi="Times New Roman" w:cs="Times New Roman"/>
+          <w:sz w:val="24"/>
+          <w:szCs w:val="24"/>
+        </w:rPr>
+        <w:t xml:space="preserve"> </w:t>
+      </w:r>
+      <w:r>
+        <w:rPr>
+          <w:rFonts w:ascii="Times New Roman" w:hAnsi="Times New Roman" w:cs="Times New Roman"/>
+          <w:sz w:val="24"/>
+          <w:szCs w:val="24"/>
+        </w:rPr>
+        <w:t>“Question”, “Correct Answer”, and three “Fake Answer” fields.</w:t>
+      </w:r>
+      <w:r>
+        <w:rPr>
+          <w:rFonts w:ascii="Times New Roman" w:hAnsi="Times New Roman" w:cs="Times New Roman"/>
+          <w:sz w:val="24"/>
+          <w:szCs w:val="24"/>
+        </w:rPr>
+        <w:t xml:space="preserve">  </w:t>
+      </w:r>
+      <w:r>
+        <w:rPr>
+          <w:rFonts w:ascii="Times New Roman" w:hAnsi="Times New Roman" w:cs="Times New Roman"/>
+          <w:sz w:val="24"/>
+          <w:szCs w:val="24"/>
+        </w:rPr>
+        <w:lastRenderedPageBreak/>
+        <w:t>The expected output is “Congratulations!  Your question was successfully submitted!”</w:t>
+      </w:r>
+      <w:r>
+        <w:rPr>
+          <w:rFonts w:ascii="Times New Roman" w:hAnsi="Times New Roman" w:cs="Times New Roman"/>
+          <w:sz w:val="24"/>
+          <w:szCs w:val="24"/>
+        </w:rPr>
+        <w:t xml:space="preserve"> that is displayed</w:t>
+      </w:r>
+      <w:r>
+        <w:rPr>
+          <w:rFonts w:ascii="Times New Roman" w:hAnsi="Times New Roman" w:cs="Times New Roman"/>
+          <w:sz w:val="24"/>
+          <w:szCs w:val="24"/>
+        </w:rPr>
+        <w:t xml:space="preserve"> at the top of the page.</w:t>
+      </w:r>
+      <w:bookmarkStart w:id="0" w:name="_GoBack"/>
+      <w:bookmarkEnd w:id="0"/>
     </w:p>
     <w:p>
       <w:pPr>

</xml_diff>

<commit_message>
completed first release report forreaaalll
</commit_message>
<xml_diff>
--- a/SEGroup15/First Release Report.docx
+++ b/SEGroup15/First Release Report.docx
@@ -600,7 +600,23 @@
           <w:sz w:val="24"/>
           <w:szCs w:val="24"/>
         </w:rPr>
-        <w:t>The test case for account creation was to make sure the account could be created successfully and stored in our database.  The inputs are “username” and “password”.  The expected output is a message across the top of the page that says “Created account successfully”.</w:t>
+        <w:t>The test case for account creation was to make sure the account could be created successfully and stored in our database.  The inputs are “username” and “password”.  The expected output is a message across the top of the page that says “Created account successfully”</w:t>
+      </w:r>
+      <w:r>
+        <w:rPr>
+          <w:rFonts w:ascii="Times New Roman" w:hAnsi="Times New Roman" w:cs="Times New Roman"/>
+          <w:sz w:val="24"/>
+          <w:szCs w:val="24"/>
+        </w:rPr>
+        <w:t xml:space="preserve"> if the account was created, “Please fill in all fields to create an account” if the player did not fill in all fields, or “Username is already taken” if the username they entered has already been created</w:t>
+      </w:r>
+      <w:r>
+        <w:rPr>
+          <w:rFonts w:ascii="Times New Roman" w:hAnsi="Times New Roman" w:cs="Times New Roman"/>
+          <w:sz w:val="24"/>
+          <w:szCs w:val="24"/>
+        </w:rPr>
+        <w:t>.</w:t>
       </w:r>
       <w:r>
         <w:rPr>
@@ -642,7 +658,39 @@
           <w:sz w:val="24"/>
           <w:szCs w:val="24"/>
         </w:rPr>
-        <w:t xml:space="preserve">  The input is the players answer choice.  The expected output is the alert box indicating right/wrong.</w:t>
+        <w:t xml:space="preserve">  The input is the players answer cho</w:t>
+      </w:r>
+      <w:r>
+        <w:rPr>
+          <w:rFonts w:ascii="Times New Roman" w:hAnsi="Times New Roman" w:cs="Times New Roman"/>
+          <w:sz w:val="24"/>
+          <w:szCs w:val="24"/>
+        </w:rPr>
+        <w:t xml:space="preserve">ice.  The expected output is an alert box saying “GOOD!  Correct answer” if they answer they chose was correct, or “TOO BAD!  That’s not correct!” if they pick the </w:t>
+      </w:r>
+      <w:r>
+        <w:rPr>
+          <w:rFonts w:ascii="Times New Roman" w:hAnsi="Times New Roman" w:cs="Times New Roman"/>
+          <w:sz w:val="24"/>
+          <w:szCs w:val="24"/>
+        </w:rPr>
+        <w:t>wrong</w:t>
+      </w:r>
+      <w:r>
+        <w:rPr>
+          <w:rFonts w:ascii="Times New Roman" w:hAnsi="Times New Roman" w:cs="Times New Roman"/>
+          <w:sz w:val="24"/>
+          <w:szCs w:val="24"/>
+        </w:rPr>
+        <w:t xml:space="preserve"> answer</w:t>
+      </w:r>
+      <w:r>
+        <w:rPr>
+          <w:rFonts w:ascii="Times New Roman" w:hAnsi="Times New Roman" w:cs="Times New Roman"/>
+          <w:sz w:val="24"/>
+          <w:szCs w:val="24"/>
+        </w:rPr>
+        <w:t>.</w:t>
       </w:r>
     </w:p>
     <w:p>
@@ -660,6 +708,7 @@
           <w:sz w:val="24"/>
           <w:szCs w:val="24"/>
         </w:rPr>
+        <w:lastRenderedPageBreak/>
         <w:t>The user-subm</w:t>
       </w:r>
       <w:r>
@@ -700,32 +749,39 @@
           <w:sz w:val="24"/>
           <w:szCs w:val="24"/>
         </w:rPr>
-        <w:t xml:space="preserve">  </w:t>
-      </w:r>
-      <w:r>
-        <w:rPr>
-          <w:rFonts w:ascii="Times New Roman" w:hAnsi="Times New Roman" w:cs="Times New Roman"/>
-          <w:sz w:val="24"/>
-          <w:szCs w:val="24"/>
-        </w:rPr>
-        <w:lastRenderedPageBreak/>
-        <w:t>The expected output is “Congratulations!  Your question was successfully submitted!”</w:t>
-      </w:r>
-      <w:r>
-        <w:rPr>
-          <w:rFonts w:ascii="Times New Roman" w:hAnsi="Times New Roman" w:cs="Times New Roman"/>
-          <w:sz w:val="24"/>
-          <w:szCs w:val="24"/>
-        </w:rPr>
-        <w:t xml:space="preserve"> that is displayed</w:t>
-      </w:r>
-      <w:r>
-        <w:rPr>
-          <w:rFonts w:ascii="Times New Roman" w:hAnsi="Times New Roman" w:cs="Times New Roman"/>
-          <w:sz w:val="24"/>
-          <w:szCs w:val="24"/>
-        </w:rPr>
-        <w:t xml:space="preserve"> at the top of the page.</w:t>
+        <w:t xml:space="preserve">  The expected output is “Congratulations!  Your question was successfully submitted!”</w:t>
+      </w:r>
+      <w:r>
+        <w:rPr>
+          <w:rFonts w:ascii="Times New Roman" w:hAnsi="Times New Roman" w:cs="Times New Roman"/>
+          <w:sz w:val="24"/>
+          <w:szCs w:val="24"/>
+        </w:rPr>
+        <w:t xml:space="preserve"> displayed </w:t>
+      </w:r>
+      <w:r>
+        <w:rPr>
+          <w:rFonts w:ascii="Times New Roman" w:hAnsi="Times New Roman" w:cs="Times New Roman"/>
+          <w:sz w:val="24"/>
+          <w:szCs w:val="24"/>
+        </w:rPr>
+        <w:t>at the top of the page if all fields of the form are filled.  “Please fill in all fields to submit a question” is di</w:t>
+      </w:r>
+      <w:r>
+        <w:rPr>
+          <w:rFonts w:ascii="Times New Roman" w:hAnsi="Times New Roman" w:cs="Times New Roman"/>
+          <w:sz w:val="24"/>
+          <w:szCs w:val="24"/>
+        </w:rPr>
+        <w:t>splayed if one of the fields is</w:t>
+      </w:r>
+      <w:r>
+        <w:rPr>
+          <w:rFonts w:ascii="Times New Roman" w:hAnsi="Times New Roman" w:cs="Times New Roman"/>
+          <w:sz w:val="24"/>
+          <w:szCs w:val="24"/>
+        </w:rPr>
+        <w:t xml:space="preserve"> empty.</w:t>
       </w:r>
       <w:bookmarkStart w:id="0" w:name="_GoBack"/>
       <w:bookmarkEnd w:id="0"/>

</xml_diff>